<commit_message>
Revised Pss 139-140. Prep Pss 141-142.
</commit_message>
<xml_diff>
--- a/Psalms/139.docx
+++ b/Psalms/139.docx
@@ -146,6 +146,20 @@
           </w:tcPr>
           <w:p>
             <w:pPr>
+              <w:pStyle w:val="Rubric"/>
+            </w:pPr>
+            <w:r>
+              <w:t>1 (</w:t>
+            </w:r>
+            <w:r>
+              <w:t>For the end; a</w:t>
+            </w:r>
+            <w:r>
+              <w:t xml:space="preserve"> Psalm by David)</w:t>
+            </w:r>
+          </w:p>
+          <w:p>
+            <w:pPr>
               <w:pStyle w:val="EngIndEnd"/>
             </w:pPr>
           </w:p>
@@ -236,6 +250,7 @@
             <w:pPr>
               <w:pStyle w:val="EnglishHangNoCoptic"/>
             </w:pPr>
+            <w:bookmarkStart w:id="0" w:name="_GoBack" w:colFirst="1" w:colLast="1"/>
             <w:r>
               <w:t>2 Rescue me, O Lord, from evil men;</w:t>
             </w:r>
@@ -261,6 +276,41 @@
           </w:tcPr>
           <w:p>
             <w:pPr>
+              <w:pStyle w:val="EnglishHangNoCoptic"/>
+            </w:pPr>
+            <w:r>
+              <w:t xml:space="preserve">2 </w:t>
+            </w:r>
+            <w:r>
+              <w:t>Deliver</w:t>
+            </w:r>
+            <w:r>
+              <w:t xml:space="preserve"> me, O Lord, from evil </w:t>
+            </w:r>
+            <w:r>
+              <w:t>the ma</w:t>
+            </w:r>
+            <w:r>
+              <w:t>n;</w:t>
+            </w:r>
+          </w:p>
+          <w:p>
+            <w:pPr>
+              <w:pStyle w:val="EnglishHangEndNoCoptic"/>
+            </w:pPr>
+            <w:r>
+              <w:tab/>
+              <w:t xml:space="preserve">deliver me from </w:t>
+            </w:r>
+            <w:r>
+              <w:t>the unjust ma</w:t>
+            </w:r>
+            <w:r>
+              <w:t>n,</w:t>
+            </w:r>
+          </w:p>
+          <w:p>
+            <w:pPr>
               <w:pStyle w:val="EngIndEnd"/>
             </w:pPr>
           </w:p>
@@ -373,6 +423,7 @@
           </w:p>
         </w:tc>
       </w:tr>
+      <w:bookmarkEnd w:id="0"/>
       <w:tr>
         <w:tc>
           <w:tcPr>
@@ -407,6 +458,35 @@
           </w:tcPr>
           <w:p>
             <w:pPr>
+              <w:pStyle w:val="EnglishHangNoCoptic"/>
+            </w:pPr>
+            <w:r>
+              <w:t xml:space="preserve">3 who </w:t>
+            </w:r>
+            <w:r>
+              <w:t>schemed</w:t>
+            </w:r>
+            <w:r>
+              <w:t xml:space="preserve"> wrongdoing in their hearts;</w:t>
+            </w:r>
+          </w:p>
+          <w:p>
+            <w:pPr>
+              <w:pStyle w:val="EnglishHangEndNoCoptic"/>
+            </w:pPr>
+            <w:r>
+              <w:tab/>
+              <w:t xml:space="preserve">all day long they </w:t>
+            </w:r>
+            <w:r>
+              <w:t>kept</w:t>
+            </w:r>
+            <w:r>
+              <w:t xml:space="preserve"> stirring up wars.</w:t>
+            </w:r>
+          </w:p>
+          <w:p>
+            <w:pPr>
               <w:pStyle w:val="EngIndEnd"/>
             </w:pPr>
           </w:p>
@@ -559,6 +639,35 @@
           </w:tcPr>
           <w:p>
             <w:pPr>
+              <w:pStyle w:val="EnglishHangNoCoptic"/>
+            </w:pPr>
+            <w:r>
+              <w:t xml:space="preserve">4 They make their tongue </w:t>
+            </w:r>
+            <w:r>
+              <w:t>as sharp as a serpent’s</w:t>
+            </w:r>
+            <w:r>
+              <w:t>;</w:t>
+            </w:r>
+          </w:p>
+          <w:p>
+            <w:pPr>
+              <w:pStyle w:val="EnglishHangEndNoCoptic"/>
+            </w:pPr>
+            <w:r>
+              <w:tab/>
+              <w:t xml:space="preserve">the venom of vipers is under their lips. </w:t>
+            </w:r>
+            <w:r>
+              <w:rPr>
+                <w:i/>
+              </w:rPr>
+              <w:t>(Pause)</w:t>
+            </w:r>
+          </w:p>
+          <w:p>
+            <w:pPr>
               <w:pStyle w:val="EngIndEnd"/>
             </w:pPr>
           </w:p>
@@ -752,6 +861,56 @@
           </w:tcPr>
           <w:p>
             <w:pPr>
+              <w:pStyle w:val="EnglishHangNoCoptic"/>
+            </w:pPr>
+            <w:r>
+              <w:lastRenderedPageBreak/>
+              <w:t>5 Gua</w:t>
+            </w:r>
+            <w:r>
+              <w:t>rd me, O Lord, from the hand of the sinner</w:t>
+            </w:r>
+            <w:r>
+              <w:t>;</w:t>
+            </w:r>
+          </w:p>
+          <w:p>
+            <w:pPr>
+              <w:pStyle w:val="EnglishHangNoCoptic"/>
+            </w:pPr>
+            <w:r>
+              <w:tab/>
+            </w:r>
+            <w:r>
+              <w:t>deliver</w:t>
+            </w:r>
+            <w:r>
+              <w:t xml:space="preserve"> me from </w:t>
+            </w:r>
+            <w:r>
+              <w:t>unjust</w:t>
+            </w:r>
+            <w:r>
+              <w:t xml:space="preserve"> men</w:t>
+            </w:r>
+          </w:p>
+          <w:p>
+            <w:pPr>
+              <w:pStyle w:val="EnglishHangEndNoCoptic"/>
+            </w:pPr>
+            <w:r>
+              <w:tab/>
+              <w:t>who scheme</w:t>
+            </w:r>
+            <w:r>
+              <w:t>d</w:t>
+            </w:r>
+            <w:r>
+              <w:t xml:space="preserve"> to trip my steps.</w:t>
+            </w:r>
+          </w:p>
+          <w:p>
+            <w:pPr>
               <w:pStyle w:val="EngIndEnd"/>
             </w:pPr>
           </w:p>
@@ -801,6 +960,7 @@
               <w:pStyle w:val="EngIndEnd"/>
             </w:pPr>
             <w:r>
+              <w:lastRenderedPageBreak/>
               <w:t>from unjust people deliver me—</w:t>
             </w:r>
           </w:p>
@@ -809,22 +969,25 @@
               <w:pStyle w:val="EngIndEnd"/>
             </w:pPr>
             <w:r>
+              <w:t>whoever schemed to trip up my steps.</w:t>
+            </w:r>
+          </w:p>
+        </w:tc>
+        <w:tc>
+          <w:tcPr>
+            <w:tcW w:w="632" w:type="pct"/>
+          </w:tcPr>
+          <w:p>
+            <w:pPr>
+              <w:pStyle w:val="EngIndEnd"/>
+            </w:pPr>
+            <w:r>
               <w:lastRenderedPageBreak/>
-              <w:t>whoever schemed to trip up my steps.</w:t>
-            </w:r>
-          </w:p>
-        </w:tc>
-        <w:tc>
-          <w:tcPr>
-            <w:tcW w:w="632" w:type="pct"/>
-          </w:tcPr>
-          <w:p>
-            <w:pPr>
-              <w:pStyle w:val="EngIndEnd"/>
-            </w:pPr>
+              <w:t xml:space="preserve">Keep me, O Lord, from the hand of the sinner; rescue me from unjust men; who have purposed to </w:t>
+            </w:r>
             <w:r>
               <w:lastRenderedPageBreak/>
-              <w:t>Keep me, O Lord, from the hand of the sinner; rescue me from unjust men; who have purposed to overthrow my goings.</w:t>
+              <w:t>overthrow my goings.</w:t>
             </w:r>
           </w:p>
         </w:tc>
@@ -852,6 +1015,7 @@
                 <w:szCs w:val="24"/>
                 <w:shd w:val="clear" w:color="auto" w:fill="FFFFFF"/>
               </w:rPr>
+              <w:lastRenderedPageBreak/>
               <w:t>Keep me, O Lord, from the hand of the sinner;</w:t>
             </w:r>
           </w:p>
@@ -953,6 +1117,47 @@
           </w:tcPr>
           <w:p>
             <w:pPr>
+              <w:pStyle w:val="EnglishHangNoCoptic"/>
+            </w:pPr>
+            <w:r>
+              <w:t xml:space="preserve">6 The </w:t>
+            </w:r>
+            <w:r>
+              <w:t>arrogant hid</w:t>
+            </w:r>
+            <w:r>
+              <w:t xml:space="preserve"> a trap for me</w:t>
+            </w:r>
+            <w:r>
+              <w:t>,</w:t>
+            </w:r>
+          </w:p>
+          <w:p>
+            <w:pPr>
+              <w:pStyle w:val="EnglishHangNoCoptic"/>
+            </w:pPr>
+            <w:r>
+              <w:tab/>
+              <w:t>and stretch cords as snares for my feet;</w:t>
+            </w:r>
+          </w:p>
+          <w:p>
+            <w:pPr>
+              <w:pStyle w:val="EnglishHangEndNoCoptic"/>
+            </w:pPr>
+            <w:r>
+              <w:tab/>
+              <w:t xml:space="preserve">they set stumbling-blocks across my path. </w:t>
+            </w:r>
+            <w:r>
+              <w:rPr>
+                <w:i/>
+              </w:rPr>
+              <w:t>(Pause)</w:t>
+            </w:r>
+          </w:p>
+          <w:p>
+            <w:pPr>
               <w:pStyle w:val="EngIndEnd"/>
             </w:pPr>
           </w:p>
@@ -1180,6 +1385,47 @@
           </w:tcPr>
           <w:p>
             <w:pPr>
+              <w:pStyle w:val="EnglishHangNoCoptic"/>
+            </w:pPr>
+            <w:r>
+              <w:t>7 I said to the Lord, “You</w:t>
+            </w:r>
+            <w:r>
+              <w:t xml:space="preserve"> are my</w:t>
+            </w:r>
+            <w:r>
+              <w:t xml:space="preserve"> God.</w:t>
+            </w:r>
+          </w:p>
+          <w:p>
+            <w:pPr>
+              <w:pStyle w:val="EnglishHangEndNoCoptic"/>
+            </w:pPr>
+            <w:r>
+              <w:tab/>
+              <w:t>Give ear, O Lord, to the cry</w:t>
+            </w:r>
+            <w:r>
+              <w:rPr>
+                <w:rStyle w:val="FootnoteReference"/>
+              </w:rPr>
+              <w:footnoteReference w:id="1"/>
+            </w:r>
+            <w:r>
+              <w:t xml:space="preserve"> of my </w:t>
+            </w:r>
+            <w:r>
+              <w:t>supplication</w:t>
+            </w:r>
+            <w:r>
+              <w:t>.</w:t>
+            </w:r>
+            <w:r>
+              <w:t>”</w:t>
+            </w:r>
+          </w:p>
+          <w:p>
+            <w:pPr>
               <w:pStyle w:val="EngIndEnd"/>
             </w:pPr>
           </w:p>
@@ -1337,6 +1583,40 @@
           </w:tcPr>
           <w:p>
             <w:pPr>
+              <w:pStyle w:val="EnglishHangNoCoptic"/>
+            </w:pPr>
+            <w:r>
+              <w:t>8 O Lord, Lord,</w:t>
+            </w:r>
+            <w:r>
+              <w:t xml:space="preserve"> the</w:t>
+            </w:r>
+            <w:r>
+              <w:t xml:space="preserve"> power of my salvation,</w:t>
+            </w:r>
+          </w:p>
+          <w:p>
+            <w:pPr>
+              <w:pStyle w:val="EnglishHangEndNoCoptic"/>
+            </w:pPr>
+            <w:r>
+              <w:tab/>
+            </w:r>
+            <w:r>
+              <w:t>You</w:t>
+            </w:r>
+            <w:r>
+              <w:t xml:space="preserve"> </w:t>
+            </w:r>
+            <w:r>
+              <w:t>shaded</w:t>
+            </w:r>
+            <w:r>
+              <w:t xml:space="preserve"> my head in the day of battle.</w:t>
+            </w:r>
+          </w:p>
+          <w:p>
+            <w:pPr>
               <w:pStyle w:val="EngIndEnd"/>
             </w:pPr>
           </w:p>
@@ -1486,7 +1766,11 @@
             </w:pPr>
             <w:r>
               <w:tab/>
-              <w:t xml:space="preserve">leave me not, lest they be uplifted. </w:t>
+              <w:t xml:space="preserve">leave me not, lest they be </w:t>
+            </w:r>
+            <w:r>
+              <w:lastRenderedPageBreak/>
+              <w:t xml:space="preserve">uplifted. </w:t>
             </w:r>
             <w:r>
               <w:rPr>
@@ -1507,6 +1791,80 @@
           </w:tcPr>
           <w:p>
             <w:pPr>
+              <w:pStyle w:val="EnglishHangNoCoptic"/>
+            </w:pPr>
+            <w:r>
+              <w:lastRenderedPageBreak/>
+              <w:t xml:space="preserve">9 </w:t>
+            </w:r>
+            <w:r>
+              <w:t>Because of my desire, O Lord,</w:t>
+            </w:r>
+          </w:p>
+          <w:p>
+            <w:pPr>
+              <w:pStyle w:val="EnglishHangNoCoptic"/>
+            </w:pPr>
+            <w:r>
+              <w:tab/>
+            </w:r>
+            <w:r>
+              <w:t>d</w:t>
+            </w:r>
+            <w:r>
+              <w:t>o not aband</w:t>
+            </w:r>
+            <w:r>
+              <w:t>on me to sinners;</w:t>
+            </w:r>
+          </w:p>
+          <w:p>
+            <w:pPr>
+              <w:pStyle w:val="EnglishHangNoCoptic"/>
+            </w:pPr>
+            <w:r>
+              <w:tab/>
+              <w:t>t</w:t>
+            </w:r>
+            <w:r>
+              <w:t>hey scheme</w:t>
+            </w:r>
+            <w:r>
+              <w:t>d</w:t>
+            </w:r>
+            <w:r>
+              <w:t xml:space="preserve"> against me;</w:t>
+            </w:r>
+          </w:p>
+          <w:p>
+            <w:pPr>
+              <w:pStyle w:val="EnglishHangEndNoCoptic"/>
+            </w:pPr>
+            <w:r>
+              <w:tab/>
+            </w:r>
+            <w:r>
+              <w:t>do not leave me</w:t>
+            </w:r>
+            <w:r>
+              <w:t xml:space="preserve">, lest they be </w:t>
+            </w:r>
+            <w:r>
+              <w:lastRenderedPageBreak/>
+              <w:t>exalted!</w:t>
+            </w:r>
+            <w:r>
+              <w:t xml:space="preserve"> </w:t>
+            </w:r>
+            <w:r>
+              <w:rPr>
+                <w:i/>
+              </w:rPr>
+              <w:t>(Pause)</w:t>
+            </w:r>
+          </w:p>
+          <w:p>
+            <w:pPr>
               <w:pStyle w:val="EngIndEnd"/>
             </w:pPr>
           </w:p>
@@ -1550,6 +1908,7 @@
               <w:pStyle w:val="EngIndEnd"/>
             </w:pPr>
             <w:r>
+              <w:lastRenderedPageBreak/>
               <w:t>they schemed against me;</w:t>
             </w:r>
           </w:p>
@@ -1558,11 +1917,7 @@
               <w:pStyle w:val="EngIndEnd"/>
             </w:pPr>
             <w:r>
-              <w:t xml:space="preserve">do not abandon me, that they not </w:t>
-            </w:r>
-            <w:r>
-              <w:lastRenderedPageBreak/>
-              <w:t xml:space="preserve">be exalted! </w:t>
+              <w:t xml:space="preserve">do not abandon me, that they not be exalted! </w:t>
             </w:r>
             <w:r>
               <w:rPr>
@@ -1591,7 +1946,11 @@
               <w:t>mischief</w:t>
             </w:r>
             <w:r>
-              <w:t xml:space="preserve"> against me; forsake me not, lest they should be exalted. Pause.</w:t>
+              <w:t xml:space="preserve"> against me; </w:t>
+            </w:r>
+            <w:r>
+              <w:lastRenderedPageBreak/>
+              <w:t>forsake me not, lest they should be exalted. Pause.</w:t>
             </w:r>
           </w:p>
         </w:tc>
@@ -1619,6 +1978,7 @@
                 <w:szCs w:val="24"/>
                 <w:shd w:val="clear" w:color="auto" w:fill="FFFFFF"/>
               </w:rPr>
+              <w:lastRenderedPageBreak/>
               <w:t>Because of my desire, O Lord, do not hand me over to the sinner;</w:t>
             </w:r>
           </w:p>
@@ -1642,7 +2002,18 @@
                 <w:szCs w:val="24"/>
                 <w:shd w:val="clear" w:color="auto" w:fill="FFFFFF"/>
               </w:rPr>
-              <w:t>They plotted against me; do not forsake me, lest they be exalted.</w:t>
+              <w:t xml:space="preserve">They plotted against me; do not </w:t>
+            </w:r>
+            <w:r>
+              <w:rPr>
+                <w:rFonts w:ascii="Tahoma" w:eastAsia="Times New Roman" w:hAnsi="Tahoma" w:cs="Tahoma"/>
+                <w:color w:val="2E1308"/>
+                <w:sz w:val="24"/>
+                <w:szCs w:val="24"/>
+                <w:shd w:val="clear" w:color="auto" w:fill="FFFFFF"/>
+              </w:rPr>
+              <w:lastRenderedPageBreak/>
+              <w:t>forsake me, lest they be exalted.</w:t>
             </w:r>
           </w:p>
           <w:p>
@@ -1705,6 +2076,26 @@
           </w:tcPr>
           <w:p>
             <w:pPr>
+              <w:pStyle w:val="EnglishHangNoCoptic"/>
+            </w:pPr>
+            <w:r>
+              <w:t>10 As for the heads of those who surround me,</w:t>
+            </w:r>
+          </w:p>
+          <w:p>
+            <w:pPr>
+              <w:pStyle w:val="EnglishHangEndNoCoptic"/>
+            </w:pPr>
+            <w:r>
+              <w:tab/>
+              <w:t>the work o</w:t>
+            </w:r>
+            <w:r>
+              <w:t>f their own lips will bury them!</w:t>
+            </w:r>
+          </w:p>
+          <w:p>
+            <w:pPr>
               <w:pStyle w:val="EngIndEnd"/>
             </w:pPr>
           </w:p>
@@ -1877,6 +2268,45 @@
           </w:tcPr>
           <w:p>
             <w:pPr>
+              <w:pStyle w:val="EnglishHangNoCoptic"/>
+            </w:pPr>
+            <w:r>
+              <w:t>11 Coals will fall on them;</w:t>
+            </w:r>
+          </w:p>
+          <w:p>
+            <w:pPr>
+              <w:pStyle w:val="EnglishHangNoCoptic"/>
+            </w:pPr>
+            <w:r>
+              <w:tab/>
+            </w:r>
+            <w:r>
+              <w:t>You</w:t>
+            </w:r>
+            <w:r>
+              <w:t xml:space="preserve"> </w:t>
+            </w:r>
+            <w:r>
+              <w:t>will overthrow them with fire;</w:t>
+            </w:r>
+          </w:p>
+          <w:p>
+            <w:pPr>
+              <w:pStyle w:val="EnglishHangEndNoCoptic"/>
+            </w:pPr>
+            <w:r>
+              <w:tab/>
+            </w:r>
+            <w:r>
+              <w:t>they will not bear misery</w:t>
+            </w:r>
+            <w:r>
+              <w:t>.</w:t>
+            </w:r>
+          </w:p>
+          <w:p>
+            <w:pPr>
               <w:pStyle w:val="EngIndEnd"/>
             </w:pPr>
           </w:p>
@@ -2063,6 +2493,41 @@
           </w:tcPr>
           <w:p>
             <w:pPr>
+              <w:pStyle w:val="EnglishHangNoCoptic"/>
+            </w:pPr>
+            <w:r>
+              <w:t xml:space="preserve">12 A </w:t>
+            </w:r>
+            <w:r>
+              <w:t>talkative</w:t>
+            </w:r>
+            <w:r>
+              <w:t xml:space="preserve"> man will not prosper in the land;</w:t>
+            </w:r>
+          </w:p>
+          <w:p>
+            <w:pPr>
+              <w:pStyle w:val="EnglishHangEndNoCoptic"/>
+            </w:pPr>
+            <w:r>
+              <w:tab/>
+              <w:t xml:space="preserve">evils will hunt </w:t>
+            </w:r>
+            <w:r>
+              <w:t>unjust</w:t>
+            </w:r>
+            <w:r>
+              <w:t xml:space="preserve"> men to </w:t>
+            </w:r>
+            <w:r>
+              <w:t>corruption</w:t>
+            </w:r>
+            <w:r>
+              <w:t>.</w:t>
+            </w:r>
+          </w:p>
+          <w:p>
+            <w:pPr>
               <w:pStyle w:val="EngIndEnd"/>
             </w:pPr>
           </w:p>
@@ -2209,6 +2674,38 @@
           </w:tcPr>
           <w:p>
             <w:pPr>
+              <w:pStyle w:val="EnglishHangNoCoptic"/>
+            </w:pPr>
+            <w:r>
+              <w:t xml:space="preserve">13 I know that the Lord </w:t>
+            </w:r>
+            <w:r>
+              <w:t>will maintain</w:t>
+            </w:r>
+            <w:r>
+              <w:t xml:space="preserve"> the cause of the poor</w:t>
+            </w:r>
+            <w:r>
+              <w:t>,</w:t>
+            </w:r>
+          </w:p>
+          <w:p>
+            <w:pPr>
+              <w:pStyle w:val="EnglishHangEndNoCoptic"/>
+            </w:pPr>
+            <w:r>
+              <w:tab/>
+              <w:t xml:space="preserve">and the </w:t>
+            </w:r>
+            <w:r>
+              <w:t>case</w:t>
+            </w:r>
+            <w:r>
+              <w:t xml:space="preserve"> of the needy.</w:t>
+            </w:r>
+          </w:p>
+          <w:p>
+            <w:pPr>
               <w:pStyle w:val="EngIndEnd"/>
             </w:pPr>
           </w:p>
@@ -2331,6 +2828,7 @@
               <w:pStyle w:val="EnglishHangNoCoptic"/>
             </w:pPr>
             <w:r>
+              <w:lastRenderedPageBreak/>
               <w:t xml:space="preserve">14 Truly the righteous will praise </w:t>
             </w:r>
             <w:r>
@@ -2367,6 +2865,52 @@
           </w:tcPr>
           <w:p>
             <w:pPr>
+              <w:pStyle w:val="EnglishHangNoCoptic"/>
+            </w:pPr>
+            <w:r>
+              <w:t xml:space="preserve">14 Truly the righteous will </w:t>
+            </w:r>
+            <w:r>
+              <w:t>confess</w:t>
+            </w:r>
+            <w:r>
+              <w:t xml:space="preserve"> </w:t>
+            </w:r>
+            <w:r>
+              <w:t>Your N</w:t>
+            </w:r>
+            <w:r>
+              <w:t>ame;</w:t>
+            </w:r>
+          </w:p>
+          <w:p>
+            <w:pPr>
+              <w:pStyle w:val="EnglishHangEndNoCoptic"/>
+            </w:pPr>
+            <w:r>
+              <w:tab/>
+            </w:r>
+            <w:r>
+              <w:t>The upright</w:t>
+            </w:r>
+            <w:r>
+              <w:t xml:space="preserve"> will live</w:t>
+            </w:r>
+            <w:r>
+              <w:t xml:space="preserve"> together</w:t>
+            </w:r>
+            <w:r>
+              <w:t xml:space="preserve"> in </w:t>
+            </w:r>
+            <w:r>
+              <w:t>Your</w:t>
+            </w:r>
+            <w:r>
+              <w:t xml:space="preserve"> presence.</w:t>
+            </w:r>
+          </w:p>
+          <w:p>
+            <w:pPr>
               <w:pStyle w:val="EngIndEnd"/>
             </w:pPr>
           </w:p>
@@ -2391,8 +2935,6 @@
             <w:r>
               <w:t>Verily, the righteous shall give thanks unto Thy Name, and the just shall dwell in Thy presence.</w:t>
             </w:r>
-            <w:bookmarkStart w:id="0" w:name="_GoBack"/>
-            <w:bookmarkEnd w:id="0"/>
           </w:p>
         </w:tc>
         <w:tc>
@@ -2412,7 +2954,6 @@
               <w:pStyle w:val="EngIndEnd"/>
             </w:pPr>
             <w:r>
-              <w:lastRenderedPageBreak/>
               <w:t>and the upright shall live together with your presence [face].</w:t>
             </w:r>
           </w:p>
@@ -2426,12 +2967,7 @@
               <w:pStyle w:val="EngIndEnd"/>
             </w:pPr>
             <w:r>
-              <w:lastRenderedPageBreak/>
-              <w:t xml:space="preserve">Surely the righteous shall give thanks to thy name: the upright shall </w:t>
-            </w:r>
-            <w:r>
-              <w:lastRenderedPageBreak/>
-              <w:t>dwell in thy presence.</w:t>
+              <w:t>Surely the righteous shall give thanks to thy name: the upright shall dwell in thy presence.</w:t>
             </w:r>
           </w:p>
         </w:tc>
@@ -2459,7 +2995,6 @@
                 <w:szCs w:val="24"/>
                 <w:shd w:val="clear" w:color="auto" w:fill="FFFFFF"/>
               </w:rPr>
-              <w:lastRenderedPageBreak/>
               <w:t>Surely the righteous shall give thanks to Your name,</w:t>
             </w:r>
           </w:p>
@@ -2549,6 +3084,22 @@
       </w:pPr>
       <w:r>
         <w:continuationSeparator/>
+      </w:r>
+    </w:p>
+  </w:footnote>
+  <w:footnote w:id="1">
+    <w:p>
+      <w:pPr>
+        <w:pStyle w:val="footnote"/>
+      </w:pPr>
+      <w:r>
+        <w:rPr>
+          <w:rStyle w:val="FootnoteReference"/>
+        </w:rPr>
+        <w:footnoteRef/>
+      </w:r>
+      <w:r>
+        <w:t xml:space="preserve"> Literally “voice”</w:t>
       </w:r>
     </w:p>
   </w:footnote>
@@ -3605,6 +4156,28 @@
       <w:lang w:val="en-CA"/>
     </w:rPr>
   </w:style>
+  <w:style w:type="paragraph" w:customStyle="1" w:styleId="footnote">
+    <w:name w:val="footnote"/>
+    <w:basedOn w:val="FootnoteText"/>
+    <w:link w:val="footnoteChar"/>
+    <w:qFormat/>
+    <w:rsid w:val="00BE3A16"/>
+    <w:rPr>
+      <w:rFonts w:ascii="Garamond" w:hAnsi="Garamond"/>
+      <w:sz w:val="18"/>
+    </w:rPr>
+  </w:style>
+  <w:style w:type="character" w:customStyle="1" w:styleId="footnoteChar">
+    <w:name w:val="footnote Char"/>
+    <w:basedOn w:val="FootnoteTextChar"/>
+    <w:link w:val="footnote"/>
+    <w:rsid w:val="00BE3A16"/>
+    <w:rPr>
+      <w:rFonts w:ascii="Garamond" w:eastAsia="Times New Roman" w:hAnsi="Garamond" w:cs="Times New Roman"/>
+      <w:sz w:val="18"/>
+      <w:szCs w:val="20"/>
+    </w:rPr>
+  </w:style>
 </w:styles>
 </file>
 
@@ -3896,7 +4469,7 @@
 </file>
 
 <file path=customXml/itemProps1.xml><?xml version="1.0" encoding="utf-8"?>
-<ds:datastoreItem xmlns:ds="http://schemas.openxmlformats.org/officeDocument/2006/customXml" ds:itemID="{4FE2651F-FBEF-41B1-8768-5A10D4DC7142}">
+<ds:datastoreItem xmlns:ds="http://schemas.openxmlformats.org/officeDocument/2006/customXml" ds:itemID="{613CCDDC-9FCA-46F7-99B1-FECCBB16E3ED}">
   <ds:schemaRefs>
     <ds:schemaRef ds:uri="http://schemas.openxmlformats.org/officeDocument/2006/bibliography"/>
   </ds:schemaRefs>

</xml_diff>